<commit_message>
docs: Completar revision tecnica formal y correccion del modelo de casos de uso.
</commit_message>
<xml_diff>
--- a/3. Etapa de construcción/Iteración 4/Revisiones/Informe de Revisión Técnica Formal-Modelo de casos de uso.docx
+++ b/3. Etapa de construcción/Iteración 4/Revisiones/Informe de Revisión Técnica Formal-Modelo de casos de uso.docx
@@ -486,13 +486,8 @@
                 <w:pStyle w:val="Sinespaciado"/>
               </w:pPr>
               <w:r>
-                <w:t>T-</w:t>
+                <w:t>T-Code</w:t>
               </w:r>
-              <w:proofErr w:type="spellStart"/>
-              <w:r>
-                <w:t>Code</w:t>
-              </w:r>
-              <w:proofErr w:type="spellEnd"/>
             </w:p>
           </w:sdtContent>
         </w:sdt>
@@ -729,11 +724,9 @@
                                 <w:r>
                                   <w:t xml:space="preserve">) es una actividad de garantía de calidad de los sistemas de información. Los objetivos de la </w:t>
                                 </w:r>
-                                <w:proofErr w:type="gramStart"/>
                                 <w:r>
-                                  <w:t>RTF  son</w:t>
+                                  <w:t>RTF son</w:t>
                                 </w:r>
-                                <w:proofErr w:type="gramEnd"/>
                                 <w:r>
                                   <w:t>:</w:t>
                                 </w:r>
@@ -826,11 +819,9 @@
                           <w:r>
                             <w:t xml:space="preserve">) es una actividad de garantía de calidad de los sistemas de información. Los objetivos de la </w:t>
                           </w:r>
-                          <w:proofErr w:type="gramStart"/>
                           <w:r>
-                            <w:t>RTF  son</w:t>
+                            <w:t>RTF son</w:t>
                           </w:r>
-                          <w:proofErr w:type="gramEnd"/>
                           <w:r>
                             <w:t>:</w:t>
                           </w:r>
@@ -2893,71 +2884,6 @@
           </w:p>
         </w:tc>
       </w:tr>
-      <w:tr>
-        <w:tc>
-          <w:tcPr>
-            <w:tcW w:w="2122" w:type="dxa"/>
-          </w:tcPr>
-          <w:p>
-            <w:pPr>
-              <w:pStyle w:val="PSI-Normal"/>
-            </w:pPr>
-            <w:r>
-              <w:lastRenderedPageBreak/>
-              <w:t>General</w:t>
-            </w:r>
-          </w:p>
-        </w:tc>
-        <w:tc>
-          <w:tcPr>
-            <w:tcW w:w="2833" w:type="dxa"/>
-          </w:tcPr>
-          <w:p>
-            <w:pPr>
-              <w:pStyle w:val="PSI-Normal"/>
-            </w:pPr>
-            <w:r>
-              <w:t>¿El documento tiene un índice o tabla de contenidos para facilitar la navegación?</w:t>
-            </w:r>
-          </w:p>
-          <w:p>
-            <w:pPr>
-              <w:pStyle w:val="PSI-Normal"/>
-            </w:pPr>
-            <w:r>
-              <w:t>¿Se ha utilizado un formato consistente para la redacción de casos de uso, actores y requerimientos?</w:t>
-            </w:r>
-          </w:p>
-          <w:p>
-            <w:pPr>
-              <w:pStyle w:val="PSI-Normal"/>
-            </w:pPr>
-            <w:r>
-              <w:t>¿El documento es consistente con la especificación de requerimientos?</w:t>
-            </w:r>
-          </w:p>
-        </w:tc>
-        <w:tc>
-          <w:tcPr>
-            <w:tcW w:w="711" w:type="dxa"/>
-          </w:tcPr>
-          <w:p>
-            <w:pPr>
-              <w:pStyle w:val="PSI-Normal"/>
-            </w:pPr>
-          </w:p>
-        </w:tc>
-        <w:tc>
-          <w:tcPr>
-            <w:tcW w:w="2828" w:type="dxa"/>
-          </w:tcPr>
-          <w:p>
-            <w:pPr>
-              <w:pStyle w:val="PSI-Normal"/>
-            </w:pPr>
-          </w:p>
-        </w:tc>
-      </w:tr>
     </w:tbl>
     <w:p>
       <w:pPr>
@@ -3112,7 +3038,10 @@
             </w:r>
             <w:proofErr w:type="spellEnd"/>
             <w:r>
-              <w:t xml:space="preserve"> están redactados en un lenguaje claro y en pasos secuenciales?</w:t>
+              <w:t xml:space="preserve"> están redactados en un lenguaje claro</w:t>
+            </w:r>
+            <w:r>
+              <w:t>?</w:t>
             </w:r>
           </w:p>
           <w:p>
@@ -3158,6 +3087,455 @@
             </w:pPr>
             <w:r>
               <w:t>NO</w:t>
+            </w:r>
+          </w:p>
+        </w:tc>
+        <w:tc>
+          <w:tcPr>
+            <w:tcW w:w="2828" w:type="dxa"/>
+          </w:tcPr>
+          <w:p>
+            <w:pPr>
+              <w:pStyle w:val="PSI-Normal"/>
+            </w:pPr>
+            <w:r>
+              <w:t>Existen especificaciones de casos de uso y descripciones de actores poco claras.</w:t>
+            </w:r>
+          </w:p>
+        </w:tc>
+      </w:tr>
+      <w:tr>
+        <w:tc>
+          <w:tcPr>
+            <w:tcW w:w="2122" w:type="dxa"/>
+          </w:tcPr>
+          <w:p>
+            <w:pPr>
+              <w:pStyle w:val="PSI-Normal"/>
+            </w:pPr>
+            <w:r>
+              <w:t>Correctitud</w:t>
+            </w:r>
+          </w:p>
+        </w:tc>
+        <w:tc>
+          <w:tcPr>
+            <w:tcW w:w="2833" w:type="dxa"/>
+          </w:tcPr>
+          <w:p>
+            <w:pPr>
+              <w:pStyle w:val="PSI-Normal"/>
+            </w:pPr>
+            <w:r>
+              <w:t>¿</w:t>
+            </w:r>
+            <w:r>
+              <w:t xml:space="preserve">Las especificaciones de los casos describen el flujo principal, </w:t>
+            </w:r>
+            <w:proofErr w:type="spellStart"/>
+            <w:r>
+              <w:t>subflujos</w:t>
+            </w:r>
+            <w:proofErr w:type="spellEnd"/>
+            <w:r>
+              <w:t xml:space="preserve"> y excepciones esperadas?</w:t>
+            </w:r>
+          </w:p>
+          <w:p>
+            <w:pPr>
+              <w:pStyle w:val="PSI-Normal"/>
+            </w:pPr>
+            <w:r>
+              <w:t>¿Las descripciones de los actores son correctas?</w:t>
+            </w:r>
+          </w:p>
+          <w:p>
+            <w:pPr>
+              <w:pStyle w:val="PSI-Normal"/>
+            </w:pPr>
+            <w:r>
+              <w:t>¿Los diagramas son correctos?</w:t>
+            </w:r>
+          </w:p>
+        </w:tc>
+        <w:tc>
+          <w:tcPr>
+            <w:tcW w:w="711" w:type="dxa"/>
+          </w:tcPr>
+          <w:p>
+            <w:pPr>
+              <w:pStyle w:val="PSI-Normal"/>
+            </w:pPr>
+            <w:r>
+              <w:t>NO</w:t>
+            </w:r>
+          </w:p>
+        </w:tc>
+        <w:tc>
+          <w:tcPr>
+            <w:tcW w:w="2828" w:type="dxa"/>
+          </w:tcPr>
+          <w:p>
+            <w:pPr>
+              <w:pStyle w:val="PSI-Normal"/>
+            </w:pPr>
+            <w:r>
+              <w:t>Existen errores en las especificaciones de los flujos de los casos de uso.</w:t>
+            </w:r>
+          </w:p>
+        </w:tc>
+      </w:tr>
+      <w:tr>
+        <w:tc>
+          <w:tcPr>
+            <w:tcW w:w="2122" w:type="dxa"/>
+          </w:tcPr>
+          <w:p>
+            <w:pPr>
+              <w:pStyle w:val="PSI-Normal"/>
+            </w:pPr>
+            <w:r>
+              <w:t>Completitud</w:t>
+            </w:r>
+          </w:p>
+        </w:tc>
+        <w:tc>
+          <w:tcPr>
+            <w:tcW w:w="2833" w:type="dxa"/>
+          </w:tcPr>
+          <w:p>
+            <w:pPr>
+              <w:pStyle w:val="PSI-Normal"/>
+            </w:pPr>
+            <w:r>
+              <w:t>¿Se han especificado todos los casos de uso detectados?</w:t>
+            </w:r>
+          </w:p>
+          <w:p>
+            <w:pPr>
+              <w:pStyle w:val="PSI-Normal"/>
+            </w:pPr>
+            <w:r>
+              <w:t xml:space="preserve">¿Se han documentado todos los flujos principales y </w:t>
+            </w:r>
+            <w:proofErr w:type="spellStart"/>
+            <w:r>
+              <w:t>subflujos</w:t>
+            </w:r>
+            <w:proofErr w:type="spellEnd"/>
+            <w:r>
+              <w:t xml:space="preserve"> alternativos o excepcion</w:t>
+            </w:r>
+            <w:r>
+              <w:t>es</w:t>
+            </w:r>
+            <w:r>
+              <w:t>?</w:t>
+            </w:r>
+          </w:p>
+          <w:p>
+            <w:pPr>
+              <w:pStyle w:val="PSI-Normal"/>
+            </w:pPr>
+            <w:r>
+              <w:t xml:space="preserve">¿Cada caso de uso tiene definidas sus precondiciones y </w:t>
+            </w:r>
+            <w:proofErr w:type="spellStart"/>
+            <w:r>
+              <w:t>poscondiciones</w:t>
+            </w:r>
+            <w:proofErr w:type="spellEnd"/>
+            <w:r>
+              <w:t>?</w:t>
+            </w:r>
+          </w:p>
+          <w:p>
+            <w:pPr>
+              <w:pStyle w:val="PSI-Normal"/>
+            </w:pPr>
+            <w:r>
+              <w:lastRenderedPageBreak/>
+              <w:t>¿Se han identificado todos los actores principales y secundarios del sistema?</w:t>
+            </w:r>
+          </w:p>
+          <w:p>
+            <w:pPr>
+              <w:pStyle w:val="PSI-Normal"/>
+            </w:pPr>
+            <w:r>
+              <w:t>¿Se han definido las relaciones entre actores (generalización, asociación, etc.)?</w:t>
+            </w:r>
+          </w:p>
+        </w:tc>
+        <w:tc>
+          <w:tcPr>
+            <w:tcW w:w="711" w:type="dxa"/>
+          </w:tcPr>
+          <w:p>
+            <w:pPr>
+              <w:pStyle w:val="PSI-Normal"/>
+            </w:pPr>
+            <w:r>
+              <w:lastRenderedPageBreak/>
+              <w:t>NO</w:t>
+            </w:r>
+          </w:p>
+        </w:tc>
+        <w:tc>
+          <w:tcPr>
+            <w:tcW w:w="2828" w:type="dxa"/>
+          </w:tcPr>
+          <w:p>
+            <w:pPr>
+              <w:pStyle w:val="PSI-Normal"/>
+            </w:pPr>
+            <w:r>
+              <w:t>Existe información faltante en las especificaciones de casos de uso.</w:t>
+            </w:r>
+          </w:p>
+        </w:tc>
+      </w:tr>
+      <w:tr>
+        <w:tc>
+          <w:tcPr>
+            <w:tcW w:w="2122" w:type="dxa"/>
+          </w:tcPr>
+          <w:p>
+            <w:pPr>
+              <w:pStyle w:val="PSI-Normal"/>
+            </w:pPr>
+            <w:r>
+              <w:t>Consistencia</w:t>
+            </w:r>
+          </w:p>
+        </w:tc>
+        <w:tc>
+          <w:tcPr>
+            <w:tcW w:w="2833" w:type="dxa"/>
+          </w:tcPr>
+          <w:p>
+            <w:pPr>
+              <w:pStyle w:val="PSI-Normal"/>
+            </w:pPr>
+            <w:r>
+              <w:t xml:space="preserve">¿Los nombres </w:t>
+            </w:r>
+            <w:r>
+              <w:t>e</w:t>
+            </w:r>
+            <w:r>
+              <w:t xml:space="preserve"> identificadores de los casos de uso son consistentes en todo el documento?</w:t>
+            </w:r>
+          </w:p>
+          <w:p>
+            <w:pPr>
+              <w:pStyle w:val="PSI-Normal"/>
+            </w:pPr>
+            <w:r>
+              <w:t xml:space="preserve">¿Los flujos principales y </w:t>
+            </w:r>
+            <w:proofErr w:type="spellStart"/>
+            <w:r>
+              <w:t>subflujos</w:t>
+            </w:r>
+            <w:proofErr w:type="spellEnd"/>
+            <w:r>
+              <w:t xml:space="preserve"> son coherentes con las precondiciones y postcondiciones?</w:t>
+            </w:r>
+          </w:p>
+          <w:p>
+            <w:pPr>
+              <w:pStyle w:val="PSI-Normal"/>
+            </w:pPr>
+            <w:r>
+              <w:t>¿Las descripciones de los actores son consistentes con su representación en los diagramas?</w:t>
+            </w:r>
+          </w:p>
+          <w:p>
+            <w:pPr>
+              <w:pStyle w:val="PSI-Normal"/>
+            </w:pPr>
+            <w:r>
+              <w:t>¿Las relaciones entre actores son coherentes con su comportamiento en los casos de uso?</w:t>
+            </w:r>
+          </w:p>
+          <w:p>
+            <w:pPr>
+              <w:pStyle w:val="PSI-Normal"/>
+            </w:pPr>
+            <w:r>
+              <w:t>¿Los diagramas son consistentes con la especificación de casos de uso?</w:t>
+            </w:r>
+          </w:p>
+          <w:p>
+            <w:pPr>
+              <w:pStyle w:val="PSI-Normal"/>
+            </w:pPr>
+            <w:r>
+              <w:t>¿Las relaciones en los diagramas (inclusiones, extensiones, etc.) son coherentes con la descripción textual?</w:t>
+            </w:r>
+          </w:p>
+        </w:tc>
+        <w:tc>
+          <w:tcPr>
+            <w:tcW w:w="711" w:type="dxa"/>
+          </w:tcPr>
+          <w:p>
+            <w:pPr>
+              <w:pStyle w:val="PSI-Normal"/>
+            </w:pPr>
+            <w:r>
+              <w:t>NO</w:t>
+            </w:r>
+          </w:p>
+        </w:tc>
+        <w:tc>
+          <w:tcPr>
+            <w:tcW w:w="2828" w:type="dxa"/>
+          </w:tcPr>
+          <w:p>
+            <w:pPr>
+              <w:pStyle w:val="PSI-Normal"/>
+            </w:pPr>
+            <w:r>
+              <w:t>Existen inconsistencias entre los nombres, descripciones y términos utilizados dentro del documento y entre otros documentos relacionados.</w:t>
+            </w:r>
+          </w:p>
+        </w:tc>
+      </w:tr>
+      <w:tr>
+        <w:tc>
+          <w:tcPr>
+            <w:tcW w:w="2122" w:type="dxa"/>
+          </w:tcPr>
+          <w:p>
+            <w:pPr>
+              <w:pStyle w:val="PSI-Normal"/>
+            </w:pPr>
+            <w:r>
+              <w:t>Trazabilidad</w:t>
+            </w:r>
+          </w:p>
+        </w:tc>
+        <w:tc>
+          <w:tcPr>
+            <w:tcW w:w="2833" w:type="dxa"/>
+          </w:tcPr>
+          <w:p>
+            <w:pPr>
+              <w:pStyle w:val="PSI-Normal"/>
+            </w:pPr>
+            <w:r>
+              <w:t>¿Cada caso de uso está vinculado a los requerimientos que satisface?</w:t>
+            </w:r>
+          </w:p>
+          <w:p>
+            <w:pPr>
+              <w:pStyle w:val="PSI-Normal"/>
+            </w:pPr>
+            <w:r>
+              <w:t xml:space="preserve">¿Los </w:t>
+            </w:r>
+            <w:proofErr w:type="spellStart"/>
+            <w:r>
+              <w:t>subflujos</w:t>
+            </w:r>
+            <w:proofErr w:type="spellEnd"/>
+            <w:r>
+              <w:t xml:space="preserve"> están claramente relacionados con el flujo principal?</w:t>
+            </w:r>
+          </w:p>
+          <w:p>
+            <w:pPr>
+              <w:pStyle w:val="PSI-Normal"/>
+            </w:pPr>
+            <w:r>
+              <w:t>¿Cada actor está asociado a los casos de uso en los que participa?</w:t>
+            </w:r>
+          </w:p>
+        </w:tc>
+        <w:tc>
+          <w:tcPr>
+            <w:tcW w:w="711" w:type="dxa"/>
+          </w:tcPr>
+          <w:p>
+            <w:pPr>
+              <w:pStyle w:val="PSI-Normal"/>
+            </w:pPr>
+            <w:r>
+              <w:t>NO</w:t>
+            </w:r>
+          </w:p>
+        </w:tc>
+        <w:tc>
+          <w:tcPr>
+            <w:tcW w:w="2828" w:type="dxa"/>
+          </w:tcPr>
+          <w:p>
+            <w:pPr>
+              <w:pStyle w:val="PSI-Normal"/>
+            </w:pPr>
+            <w:r>
+              <w:t>No están asociados los requerimientos que satisface cada caso de uso.</w:t>
+            </w:r>
+          </w:p>
+        </w:tc>
+      </w:tr>
+      <w:tr>
+        <w:tc>
+          <w:tcPr>
+            <w:tcW w:w="2122" w:type="dxa"/>
+          </w:tcPr>
+          <w:p>
+            <w:pPr>
+              <w:pStyle w:val="PSI-Normal"/>
+            </w:pPr>
+            <w:proofErr w:type="spellStart"/>
+            <w:r>
+              <w:t>Testabilidad</w:t>
+            </w:r>
+            <w:proofErr w:type="spellEnd"/>
+          </w:p>
+        </w:tc>
+        <w:tc>
+          <w:tcPr>
+            <w:tcW w:w="2833" w:type="dxa"/>
+          </w:tcPr>
+          <w:p>
+            <w:pPr>
+              <w:pStyle w:val="PSI-Normal"/>
+            </w:pPr>
+            <w:r>
+              <w:t xml:space="preserve">¿Los flujos principales y </w:t>
+            </w:r>
+            <w:proofErr w:type="spellStart"/>
+            <w:r>
+              <w:t>subflujos</w:t>
+            </w:r>
+            <w:proofErr w:type="spellEnd"/>
+            <w:r>
+              <w:t xml:space="preserve"> están definidos de manera que puedan ser convertidos en casos de prueba?</w:t>
+            </w:r>
+          </w:p>
+          <w:p>
+            <w:pPr>
+              <w:pStyle w:val="PSI-Normal"/>
+            </w:pPr>
+            <w:r>
+              <w:t>¿Las precondiciones y postcondiciones son verificables?</w:t>
+            </w:r>
+          </w:p>
+        </w:tc>
+        <w:tc>
+          <w:tcPr>
+            <w:tcW w:w="711" w:type="dxa"/>
+          </w:tcPr>
+          <w:p>
+            <w:pPr>
+              <w:pStyle w:val="PSI-Normal"/>
+            </w:pPr>
+            <w:r>
+              <w:t>SI</w:t>
             </w:r>
           </w:p>
         </w:tc>
@@ -3172,515 +3550,6 @@
           </w:p>
         </w:tc>
       </w:tr>
-      <w:tr>
-        <w:tc>
-          <w:tcPr>
-            <w:tcW w:w="2122" w:type="dxa"/>
-          </w:tcPr>
-          <w:p>
-            <w:pPr>
-              <w:pStyle w:val="PSI-Normal"/>
-            </w:pPr>
-            <w:r>
-              <w:t>Correctitud</w:t>
-            </w:r>
-          </w:p>
-        </w:tc>
-        <w:tc>
-          <w:tcPr>
-            <w:tcW w:w="2833" w:type="dxa"/>
-          </w:tcPr>
-          <w:p>
-            <w:pPr>
-              <w:pStyle w:val="PSI-Normal"/>
-            </w:pPr>
-            <w:r>
-              <w:t>¿</w:t>
-            </w:r>
-            <w:r>
-              <w:t xml:space="preserve">Las especificaciones de los casos describen el flujo principal, </w:t>
-            </w:r>
-            <w:proofErr w:type="spellStart"/>
-            <w:r>
-              <w:t>subflujos</w:t>
-            </w:r>
-            <w:proofErr w:type="spellEnd"/>
-            <w:r>
-              <w:t xml:space="preserve"> y excepciones esperadas?</w:t>
-            </w:r>
-          </w:p>
-          <w:p>
-            <w:pPr>
-              <w:pStyle w:val="PSI-Normal"/>
-            </w:pPr>
-            <w:r>
-              <w:t>¿Las descripciones de los actores son correctas?</w:t>
-            </w:r>
-          </w:p>
-          <w:p>
-            <w:pPr>
-              <w:pStyle w:val="PSI-Normal"/>
-            </w:pPr>
-            <w:r>
-              <w:lastRenderedPageBreak/>
-              <w:t>¿Los diagramas son correctos?</w:t>
-            </w:r>
-          </w:p>
-        </w:tc>
-        <w:tc>
-          <w:tcPr>
-            <w:tcW w:w="711" w:type="dxa"/>
-          </w:tcPr>
-          <w:p>
-            <w:pPr>
-              <w:pStyle w:val="PSI-Normal"/>
-            </w:pPr>
-            <w:r>
-              <w:lastRenderedPageBreak/>
-              <w:t>NO</w:t>
-            </w:r>
-          </w:p>
-        </w:tc>
-        <w:tc>
-          <w:tcPr>
-            <w:tcW w:w="2828" w:type="dxa"/>
-          </w:tcPr>
-          <w:p>
-            <w:pPr>
-              <w:pStyle w:val="PSI-Normal"/>
-            </w:pPr>
-          </w:p>
-        </w:tc>
-      </w:tr>
-      <w:tr>
-        <w:tc>
-          <w:tcPr>
-            <w:tcW w:w="2122" w:type="dxa"/>
-          </w:tcPr>
-          <w:p>
-            <w:pPr>
-              <w:pStyle w:val="PSI-Normal"/>
-            </w:pPr>
-            <w:r>
-              <w:t>Completitud</w:t>
-            </w:r>
-          </w:p>
-        </w:tc>
-        <w:tc>
-          <w:tcPr>
-            <w:tcW w:w="2833" w:type="dxa"/>
-          </w:tcPr>
-          <w:p>
-            <w:pPr>
-              <w:pStyle w:val="PSI-Normal"/>
-            </w:pPr>
-            <w:r>
-              <w:t>¿Se han especificado todos los casos de uso detectados?</w:t>
-            </w:r>
-          </w:p>
-          <w:p>
-            <w:pPr>
-              <w:pStyle w:val="PSI-Normal"/>
-            </w:pPr>
-            <w:r>
-              <w:t xml:space="preserve">¿Se han documentado todos los flujos principales y </w:t>
-            </w:r>
-            <w:proofErr w:type="spellStart"/>
-            <w:r>
-              <w:t>subflujos</w:t>
-            </w:r>
-            <w:proofErr w:type="spellEnd"/>
-            <w:r>
-              <w:t xml:space="preserve"> alternativos o excepcion</w:t>
-            </w:r>
-            <w:r>
-              <w:t>es</w:t>
-            </w:r>
-            <w:r>
-              <w:t>?</w:t>
-            </w:r>
-          </w:p>
-          <w:p>
-            <w:pPr>
-              <w:pStyle w:val="PSI-Normal"/>
-            </w:pPr>
-            <w:r>
-              <w:t xml:space="preserve">¿Cada caso de uso tiene definidas sus precondiciones y </w:t>
-            </w:r>
-            <w:proofErr w:type="spellStart"/>
-            <w:r>
-              <w:t>poscondiciones</w:t>
-            </w:r>
-            <w:proofErr w:type="spellEnd"/>
-            <w:r>
-              <w:t>?</w:t>
-            </w:r>
-          </w:p>
-          <w:p>
-            <w:pPr>
-              <w:pStyle w:val="PSI-Normal"/>
-            </w:pPr>
-            <w:r>
-              <w:t>¿Se han identificado todos los actores principales y secundarios del sistema?</w:t>
-            </w:r>
-          </w:p>
-          <w:p>
-            <w:pPr>
-              <w:pStyle w:val="PSI-Normal"/>
-            </w:pPr>
-            <w:r>
-              <w:t>¿Se han definido las relaciones entre actores (generalización, asociación, etc.)?</w:t>
-            </w:r>
-          </w:p>
-        </w:tc>
-        <w:tc>
-          <w:tcPr>
-            <w:tcW w:w="711" w:type="dxa"/>
-          </w:tcPr>
-          <w:p>
-            <w:pPr>
-              <w:pStyle w:val="PSI-Normal"/>
-            </w:pPr>
-            <w:r>
-              <w:t>NO</w:t>
-            </w:r>
-          </w:p>
-        </w:tc>
-        <w:tc>
-          <w:tcPr>
-            <w:tcW w:w="2828" w:type="dxa"/>
-          </w:tcPr>
-          <w:p>
-            <w:pPr>
-              <w:pStyle w:val="PSI-Normal"/>
-            </w:pPr>
-          </w:p>
-        </w:tc>
-      </w:tr>
-      <w:tr>
-        <w:tc>
-          <w:tcPr>
-            <w:tcW w:w="2122" w:type="dxa"/>
-          </w:tcPr>
-          <w:p>
-            <w:pPr>
-              <w:pStyle w:val="PSI-Normal"/>
-            </w:pPr>
-            <w:r>
-              <w:t>Consistencia</w:t>
-            </w:r>
-          </w:p>
-        </w:tc>
-        <w:tc>
-          <w:tcPr>
-            <w:tcW w:w="2833" w:type="dxa"/>
-          </w:tcPr>
-          <w:p>
-            <w:pPr>
-              <w:pStyle w:val="PSI-Normal"/>
-            </w:pPr>
-            <w:r>
-              <w:t xml:space="preserve">¿Los nombres </w:t>
-            </w:r>
-            <w:r>
-              <w:t>e</w:t>
-            </w:r>
-            <w:r>
-              <w:t xml:space="preserve"> identificadores de los casos de uso son consistentes en todo el documento?</w:t>
-            </w:r>
-          </w:p>
-          <w:p>
-            <w:pPr>
-              <w:pStyle w:val="PSI-Normal"/>
-            </w:pPr>
-            <w:r>
-              <w:t xml:space="preserve">¿Los flujos principales y </w:t>
-            </w:r>
-            <w:proofErr w:type="spellStart"/>
-            <w:r>
-              <w:t>subflujos</w:t>
-            </w:r>
-            <w:proofErr w:type="spellEnd"/>
-            <w:r>
-              <w:t xml:space="preserve"> son coherentes con las precondiciones y postcondiciones?</w:t>
-            </w:r>
-          </w:p>
-          <w:p>
-            <w:pPr>
-              <w:pStyle w:val="PSI-Normal"/>
-            </w:pPr>
-            <w:r>
-              <w:t>¿Las descripciones de los actores son consistentes con su representación en los diagramas?</w:t>
-            </w:r>
-          </w:p>
-          <w:p>
-            <w:pPr>
-              <w:pStyle w:val="PSI-Normal"/>
-            </w:pPr>
-            <w:r>
-              <w:t>¿Las relaciones entre actores son coherentes con su comportamiento en los casos de uso?</w:t>
-            </w:r>
-          </w:p>
-          <w:p>
-            <w:pPr>
-              <w:pStyle w:val="PSI-Normal"/>
-            </w:pPr>
-            <w:r>
-              <w:t>¿Los diagramas son consistentes con la especificación de casos de uso?</w:t>
-            </w:r>
-          </w:p>
-          <w:p>
-            <w:pPr>
-              <w:pStyle w:val="PSI-Normal"/>
-            </w:pPr>
-            <w:r>
-              <w:t>¿Las relaciones en los diagramas (inclusiones, extensiones, etc.) son coherentes con la descripción textual?</w:t>
-            </w:r>
-          </w:p>
-        </w:tc>
-        <w:tc>
-          <w:tcPr>
-            <w:tcW w:w="711" w:type="dxa"/>
-          </w:tcPr>
-          <w:p>
-            <w:pPr>
-              <w:pStyle w:val="PSI-Normal"/>
-            </w:pPr>
-            <w:r>
-              <w:t>NO</w:t>
-            </w:r>
-          </w:p>
-        </w:tc>
-        <w:tc>
-          <w:tcPr>
-            <w:tcW w:w="2828" w:type="dxa"/>
-          </w:tcPr>
-          <w:p>
-            <w:pPr>
-              <w:pStyle w:val="PSI-Normal"/>
-            </w:pPr>
-          </w:p>
-        </w:tc>
-      </w:tr>
-      <w:tr>
-        <w:tc>
-          <w:tcPr>
-            <w:tcW w:w="2122" w:type="dxa"/>
-          </w:tcPr>
-          <w:p>
-            <w:pPr>
-              <w:pStyle w:val="PSI-Normal"/>
-            </w:pPr>
-            <w:r>
-              <w:t>Trazabilidad</w:t>
-            </w:r>
-          </w:p>
-        </w:tc>
-        <w:tc>
-          <w:tcPr>
-            <w:tcW w:w="2833" w:type="dxa"/>
-          </w:tcPr>
-          <w:p>
-            <w:pPr>
-              <w:pStyle w:val="PSI-Normal"/>
-            </w:pPr>
-            <w:r>
-              <w:t>¿Cada caso de uso está vinculado a los requerimientos que satisface?</w:t>
-            </w:r>
-          </w:p>
-          <w:p>
-            <w:pPr>
-              <w:pStyle w:val="PSI-Normal"/>
-            </w:pPr>
-            <w:r>
-              <w:t xml:space="preserve">¿Los </w:t>
-            </w:r>
-            <w:proofErr w:type="spellStart"/>
-            <w:r>
-              <w:t>subflujos</w:t>
-            </w:r>
-            <w:proofErr w:type="spellEnd"/>
-            <w:r>
-              <w:t xml:space="preserve"> están claramente relacionados con el flujo principal?</w:t>
-            </w:r>
-          </w:p>
-          <w:p>
-            <w:pPr>
-              <w:pStyle w:val="PSI-Normal"/>
-            </w:pPr>
-            <w:r>
-              <w:lastRenderedPageBreak/>
-              <w:t>¿Cada actor está asociado a los casos de uso en los que participa?</w:t>
-            </w:r>
-          </w:p>
-        </w:tc>
-        <w:tc>
-          <w:tcPr>
-            <w:tcW w:w="711" w:type="dxa"/>
-          </w:tcPr>
-          <w:p>
-            <w:pPr>
-              <w:pStyle w:val="PSI-Normal"/>
-            </w:pPr>
-            <w:r>
-              <w:lastRenderedPageBreak/>
-              <w:t>NO</w:t>
-            </w:r>
-          </w:p>
-        </w:tc>
-        <w:tc>
-          <w:tcPr>
-            <w:tcW w:w="2828" w:type="dxa"/>
-          </w:tcPr>
-          <w:p>
-            <w:pPr>
-              <w:pStyle w:val="PSI-Normal"/>
-            </w:pPr>
-          </w:p>
-        </w:tc>
-      </w:tr>
-      <w:tr>
-        <w:tc>
-          <w:tcPr>
-            <w:tcW w:w="2122" w:type="dxa"/>
-          </w:tcPr>
-          <w:p>
-            <w:pPr>
-              <w:pStyle w:val="PSI-Normal"/>
-            </w:pPr>
-            <w:proofErr w:type="spellStart"/>
-            <w:r>
-              <w:t>Testabilidad</w:t>
-            </w:r>
-            <w:proofErr w:type="spellEnd"/>
-          </w:p>
-        </w:tc>
-        <w:tc>
-          <w:tcPr>
-            <w:tcW w:w="2833" w:type="dxa"/>
-          </w:tcPr>
-          <w:p>
-            <w:pPr>
-              <w:pStyle w:val="PSI-Normal"/>
-            </w:pPr>
-            <w:r>
-              <w:t xml:space="preserve">¿Los flujos principales y </w:t>
-            </w:r>
-            <w:proofErr w:type="spellStart"/>
-            <w:r>
-              <w:t>subflujos</w:t>
-            </w:r>
-            <w:proofErr w:type="spellEnd"/>
-            <w:r>
-              <w:t xml:space="preserve"> están definidos de manera que puedan ser convertidos en casos de prueba?</w:t>
-            </w:r>
-          </w:p>
-          <w:p>
-            <w:pPr>
-              <w:pStyle w:val="PSI-Normal"/>
-            </w:pPr>
-            <w:r>
-              <w:t>¿Las precondiciones y postcondiciones son verificables?</w:t>
-            </w:r>
-          </w:p>
-        </w:tc>
-        <w:tc>
-          <w:tcPr>
-            <w:tcW w:w="711" w:type="dxa"/>
-          </w:tcPr>
-          <w:p>
-            <w:pPr>
-              <w:pStyle w:val="PSI-Normal"/>
-            </w:pPr>
-            <w:r>
-              <w:t>SI</w:t>
-            </w:r>
-          </w:p>
-        </w:tc>
-        <w:tc>
-          <w:tcPr>
-            <w:tcW w:w="2828" w:type="dxa"/>
-          </w:tcPr>
-          <w:p>
-            <w:pPr>
-              <w:pStyle w:val="PSI-Normal"/>
-            </w:pPr>
-          </w:p>
-        </w:tc>
-      </w:tr>
-      <w:tr>
-        <w:tc>
-          <w:tcPr>
-            <w:tcW w:w="2122" w:type="dxa"/>
-          </w:tcPr>
-          <w:p>
-            <w:pPr>
-              <w:pStyle w:val="PSI-Normal"/>
-            </w:pPr>
-            <w:r>
-              <w:t>General</w:t>
-            </w:r>
-          </w:p>
-        </w:tc>
-        <w:tc>
-          <w:tcPr>
-            <w:tcW w:w="2833" w:type="dxa"/>
-          </w:tcPr>
-          <w:p>
-            <w:pPr>
-              <w:pStyle w:val="PSI-Normal"/>
-            </w:pPr>
-            <w:r>
-              <w:t>¿El documento tiene un índice o tabla de contenidos para facilitar la navegación?</w:t>
-            </w:r>
-          </w:p>
-          <w:p>
-            <w:pPr>
-              <w:pStyle w:val="PSI-Normal"/>
-            </w:pPr>
-            <w:r>
-              <w:t>¿Se ha utilizado un formato consistente para la redacción de casos de uso, actores y requerimientos?</w:t>
-            </w:r>
-          </w:p>
-          <w:p>
-            <w:pPr>
-              <w:pStyle w:val="PSI-Normal"/>
-            </w:pPr>
-            <w:r>
-              <w:t>¿El documento es consistente con la especificación de requerimientos?</w:t>
-            </w:r>
-          </w:p>
-        </w:tc>
-        <w:tc>
-          <w:tcPr>
-            <w:tcW w:w="711" w:type="dxa"/>
-          </w:tcPr>
-          <w:p>
-            <w:pPr>
-              <w:pStyle w:val="PSI-Normal"/>
-            </w:pPr>
-            <w:r>
-              <w:t>N</w:t>
-            </w:r>
-            <w:r>
-              <w:t>O</w:t>
-            </w:r>
-          </w:p>
-        </w:tc>
-        <w:tc>
-          <w:tcPr>
-            <w:tcW w:w="2828" w:type="dxa"/>
-          </w:tcPr>
-          <w:p>
-            <w:pPr>
-              <w:pStyle w:val="PSI-Normal"/>
-            </w:pPr>
-            <w:r>
-              <w:br/>
-            </w:r>
-          </w:p>
-        </w:tc>
-      </w:tr>
     </w:tbl>
     <w:p/>
     <w:p>
@@ -3716,19 +3585,15 @@
       <w:r>
         <w:t xml:space="preserve">En la especificación del caso de uso 3 no </w:t>
       </w:r>
-      <w:proofErr w:type="spellStart"/>
-      <w:r>
-        <w:t>esta</w:t>
-      </w:r>
-      <w:proofErr w:type="spellEnd"/>
+      <w:r>
+        <w:t>está</w:t>
+      </w:r>
       <w:r>
         <w:t xml:space="preserve"> claro cuando ocurren las excepciones, y algunas de estas están mal redactadas. Sugerencia: Aclarar </w:t>
       </w:r>
-      <w:proofErr w:type="spellStart"/>
-      <w:r>
-        <w:t>cual</w:t>
-      </w:r>
-      <w:proofErr w:type="spellEnd"/>
+      <w:r>
+        <w:t>cuál</w:t>
+      </w:r>
       <w:r>
         <w:t xml:space="preserve"> es el disparador de cada excepción por media de la numeración o describiéndolo.</w:t>
       </w:r>
@@ -3920,7 +3785,6 @@
         </w:numPr>
       </w:pPr>
       <w:r>
-        <w:lastRenderedPageBreak/>
         <w:t>El CU3 presenta lo siguientes problemas:</w:t>
       </w:r>
     </w:p>
@@ -4040,6 +3904,7 @@
         </w:numPr>
       </w:pPr>
       <w:r>
+        <w:lastRenderedPageBreak/>
         <w:t>Flujo principal.</w:t>
       </w:r>
       <w:r>
@@ -4149,7 +4014,7 @@
         </w:numPr>
       </w:pPr>
       <w:r>
-        <w:t>Faltan agregar requerimientos que no están presentes ni en el modelo de casos de uso ni en la especificación de requerimientos (RF22: Generar informe de seguimiento y RF23: Generar informe de tareas).</w:t>
+        <w:t>Falta agregar los diagramas de estados de los riesgos.</w:t>
       </w:r>
     </w:p>
     <w:p>
@@ -4229,7 +4094,6 @@
         </w:numPr>
       </w:pPr>
       <w:r>
-        <w:lastRenderedPageBreak/>
         <w:t>Descripción incompleta. Sugerencia: Agregar a la descripción que las categorías también pueden ser modificadas o eliminadas.</w:t>
       </w:r>
     </w:p>
@@ -4268,13 +4132,17 @@
       <w:r>
         <w:t xml:space="preserve">Precondición incompleta. Sugerencia: Especificar la necesidad de que exista una evaluación en la iteración actual, que </w:t>
       </w:r>
-      <w:proofErr w:type="spellStart"/>
-      <w:r>
-        <w:t>de</w:t>
-      </w:r>
-      <w:proofErr w:type="spellEnd"/>
-      <w:r>
-        <w:t xml:space="preserve"> como resultado un factor de riesgo de 34 o mayor.</w:t>
+      <w:r>
+        <w:t>dé</w:t>
+      </w:r>
+      <w:r>
+        <w:t xml:space="preserve"> como resultado un factor de riesgo de 3</w:t>
+      </w:r>
+      <w:r>
+        <w:t>6</w:t>
+      </w:r>
+      <w:r>
+        <w:t xml:space="preserve"> o mayor.</w:t>
       </w:r>
     </w:p>
     <w:p>
@@ -4314,13 +4182,13 @@
       </w:r>
       <w:r>
         <w:br/>
+      </w:r>
+      <w:r>
         <w:t xml:space="preserve">Paso 3: Especificar </w:t>
       </w:r>
-      <w:proofErr w:type="spellStart"/>
-      <w:r>
-        <w:t>que</w:t>
-      </w:r>
-      <w:proofErr w:type="spellEnd"/>
+      <w:r>
+        <w:t>qué</w:t>
+      </w:r>
       <w:r>
         <w:t xml:space="preserve"> datos se pueden modificar y bajo que restricciones.</w:t>
       </w:r>
@@ -4355,6 +4223,7 @@
       </w:pPr>
       <w:bookmarkStart w:id="15" w:name="_Toc188448838"/>
       <w:r>
+        <w:lastRenderedPageBreak/>
         <w:t>Consistencia</w:t>
       </w:r>
       <w:bookmarkEnd w:id="15"/>
@@ -4368,7 +4237,7 @@
         </w:numPr>
       </w:pPr>
       <w:r>
-        <w:t>Algunos requerimientos tienen nombres o descripciones que no coinciden con los de la especificación de requerimientos (RF1: Registrar, modificar y eliminar usuarios, RF2: Administrar perfiles de usuario y RF4: Crear, modificar y eliminar proyectos).</w:t>
+        <w:t>Algunos requerimientos tienen nombres o descripciones que no coinciden con los de la especificación de requerimientos (RF1: Registrar, modificar y eliminar usuarios y RF4: Crear, modificar y eliminar proyectos).</w:t>
       </w:r>
     </w:p>
     <w:p>
@@ -4380,6 +4249,24 @@
         </w:numPr>
       </w:pPr>
       <w:r>
+        <w:t>No todos los requerimientos de la especificación de requerimientos de software se encuentran descritos en el modelo de casos de uso (RF</w:t>
+      </w:r>
+      <w:r>
+        <w:t>18</w:t>
+      </w:r>
+      <w:r>
+        <w:t>: Modificar plan de riesgo).</w:t>
+      </w:r>
+    </w:p>
+    <w:p>
+      <w:pPr>
+        <w:pStyle w:val="Prrafodelista"/>
+        <w:numPr>
+          <w:ilvl w:val="0"/>
+          <w:numId w:val="17"/>
+        </w:numPr>
+      </w:pPr>
+      <w:r>
         <w:t>El CU6 presenta los siguientes problemas:</w:t>
       </w:r>
     </w:p>
@@ -4437,7 +4324,13 @@
       </w:r>
       <w:proofErr w:type="spellEnd"/>
       <w:r>
-        <w:t xml:space="preserve"> 2: Inconsistente con otras secciones y documentos. Sugerencia: Utilizar el término “Informe de seguimiento” en lugar de “Informe de evolución de riesgos”.</w:t>
+        <w:t xml:space="preserve"> 2: </w:t>
+      </w:r>
+      <w:r>
+        <w:t>Nombre del “Informe de evolución de riesgos” inconsistente con otras secciones y documentos</w:t>
+      </w:r>
+      <w:r>
+        <w:t>. Sugerencia: Utilizar el término “Informe de seguimiento” en lugar de “Informe de evolución de riesgos”.</w:t>
       </w:r>
     </w:p>
     <w:p>
@@ -4462,163 +4355,67 @@
         <w:t>No se especifican los requerimientos que satisface cada caso de uso.</w:t>
       </w:r>
     </w:p>
-    <w:p/>
     <w:p>
       <w:pPr>
-        <w:pStyle w:val="Ttulo2"/>
-      </w:pPr>
-      <w:bookmarkStart w:id="17" w:name="_Toc188448840"/>
-      <w:r>
-        <w:t>General</w:t>
-      </w:r>
-      <w:bookmarkEnd w:id="17"/>
+        <w:ind w:left="0" w:firstLine="0"/>
+      </w:pPr>
     </w:p>
     <w:p>
       <w:pPr>
-        <w:pStyle w:val="Prrafodelista"/>
-        <w:numPr>
-          <w:ilvl w:val="0"/>
-          <w:numId w:val="18"/>
-        </w:numPr>
-      </w:pPr>
-      <w:r>
-        <w:t>No todos los requerimientos de la especificación de requerimientos de software se encuentran descritos en el modelo de casos de uso (RF21: Modificar plan de riesgo).</w:t>
-      </w:r>
+        <w:pStyle w:val="PSI-Ttulo1"/>
+      </w:pPr>
+      <w:bookmarkStart w:id="17" w:name="_Toc16487896"/>
+      <w:bookmarkStart w:id="18" w:name="_Toc188448841"/>
+      <w:r>
+        <w:t>Evaluación</w:t>
+      </w:r>
+      <w:bookmarkEnd w:id="17"/>
+      <w:bookmarkEnd w:id="18"/>
     </w:p>
     <w:p>
       <w:pPr>
-        <w:pStyle w:val="Prrafodelista"/>
-        <w:ind w:firstLine="0"/>
-      </w:pPr>
+        <w:pStyle w:val="PSI-Ttulo2"/>
+        <w:ind w:left="0" w:firstLine="0"/>
+      </w:pPr>
+      <w:bookmarkStart w:id="19" w:name="_Toc16487897"/>
+      <w:r>
+        <w:br/>
+      </w:r>
+      <w:bookmarkStart w:id="20" w:name="_Toc188448842"/>
+      <w:r>
+        <w:t>Estado actual del Producto</w:t>
+      </w:r>
+      <w:bookmarkEnd w:id="19"/>
+      <w:bookmarkEnd w:id="20"/>
     </w:p>
     <w:p>
       <w:pPr>
-        <w:pStyle w:val="PSI-Ttulo1"/>
-      </w:pPr>
-      <w:bookmarkStart w:id="18" w:name="_Toc16487896"/>
-      <w:bookmarkStart w:id="19" w:name="_Toc188448841"/>
-      <w:r>
-        <w:lastRenderedPageBreak/>
-        <w:t>Evaluación</w:t>
-      </w:r>
-      <w:bookmarkEnd w:id="18"/>
-      <w:bookmarkEnd w:id="19"/>
-    </w:p>
-    <w:p>
-      <w:pPr>
-        <w:pStyle w:val="PSI-Comentario"/>
-      </w:pPr>
-      <w:r>
-        <w:t xml:space="preserve">[Se realiza una evaluación global del Producto revisado </w:t>
-      </w:r>
-      <w:proofErr w:type="gramStart"/>
-      <w:r>
-        <w:t>de acuerdo a</w:t>
-      </w:r>
-      <w:proofErr w:type="gramEnd"/>
-      <w:r>
-        <w:t xml:space="preserve"> los Objetivos planteados y los problemas detectados.]</w:t>
-      </w:r>
-    </w:p>
-    <w:p>
-      <w:pPr>
-        <w:pStyle w:val="PSI-Ttulo2"/>
         <w:ind w:left="0" w:firstLine="0"/>
       </w:pPr>
-      <w:bookmarkStart w:id="20" w:name="_Toc16487897"/>
-      <w:r>
-        <w:br/>
-      </w:r>
-      <w:bookmarkStart w:id="21" w:name="_Toc188448842"/>
-      <w:r>
-        <w:t>Estado actual del Producto</w:t>
-      </w:r>
-      <w:bookmarkEnd w:id="20"/>
-      <w:bookmarkEnd w:id="21"/>
-    </w:p>
-    <w:p>
-      <w:pPr>
-        <w:pStyle w:val="PSI-Comentario"/>
-      </w:pPr>
-      <w:r>
-        <w:t xml:space="preserve">[Se describe el estado actual del Producto por </w:t>
-      </w:r>
-      <w:r>
-        <w:t>Ej.</w:t>
-      </w:r>
-      <w:r>
-        <w:t xml:space="preserve"> se debe rehacer o corregir, se puede entregar.]</w:t>
-      </w:r>
-      <w:r>
-        <w:br/>
-      </w:r>
-    </w:p>
-    <w:p>
-      <w:pPr>
-        <w:pStyle w:val="PSI-Ttulo2"/>
-      </w:pPr>
-      <w:bookmarkStart w:id="22" w:name="_Toc16487898"/>
-      <w:bookmarkStart w:id="23" w:name="_Toc188448843"/>
-      <w:proofErr w:type="gramStart"/>
-      <w:r>
-        <w:t>Acciones a tomar</w:t>
-      </w:r>
-      <w:bookmarkEnd w:id="22"/>
-      <w:bookmarkEnd w:id="23"/>
-      <w:proofErr w:type="gramEnd"/>
-    </w:p>
-    <w:p>
-      <w:pPr>
-        <w:pStyle w:val="PSI-Comentario"/>
-      </w:pPr>
-      <w:r>
-        <w:t>[Se detallan las acciones a tomar para que el producto sea corregido y revisado en una nueva versión.]</w:t>
-      </w:r>
-      <w:r>
-        <w:br/>
-      </w:r>
-    </w:p>
-    <w:p>
-      <w:pPr>
-        <w:pStyle w:val="PSI-Ttulo2"/>
-      </w:pPr>
-      <w:bookmarkStart w:id="24" w:name="_Toc16487899"/>
-      <w:bookmarkStart w:id="25" w:name="_Toc188448844"/>
-      <w:r>
-        <w:t>Próxima Revisión del Producto</w:t>
-      </w:r>
-      <w:bookmarkEnd w:id="24"/>
-      <w:bookmarkEnd w:id="25"/>
-    </w:p>
-    <w:p>
-      <w:pPr>
-        <w:pStyle w:val="PSI-Comentario"/>
-      </w:pPr>
-      <w:r>
-        <w:t xml:space="preserve">[Se establece la próxima revisión </w:t>
-      </w:r>
-      <w:proofErr w:type="gramStart"/>
-      <w:r>
-        <w:t>de acuerdo a</w:t>
-      </w:r>
-      <w:proofErr w:type="gramEnd"/>
-      <w:r>
-        <w:t xml:space="preserve"> los puntos detallados anteriormente, en términos de fechas o Fase e iteración.]</w:t>
-      </w:r>
-    </w:p>
-    <w:p>
-      <w:pPr>
-        <w:pStyle w:val="MNormal"/>
-      </w:pPr>
+      <w:r>
+        <w:t>Se descubrieron múltiples errores que deben ser corregidos para evitar errores y malinterpretaciones que afecten a la implementación del producto final.</w:t>
+      </w:r>
     </w:p>
     <w:p/>
     <w:p>
       <w:pPr>
-        <w:pStyle w:val="PSI-Ttulo1"/>
-        <w:rPr>
-          <w:lang w:val="es-ES"/>
-        </w:rPr>
-      </w:pPr>
+        <w:pStyle w:val="PSI-Ttulo2"/>
+      </w:pPr>
+      <w:bookmarkStart w:id="21" w:name="_Toc16487898"/>
+      <w:bookmarkStart w:id="22" w:name="_Toc188448843"/>
+      <w:r>
+        <w:t>Acciones a tomar</w:t>
+      </w:r>
+      <w:bookmarkEnd w:id="21"/>
+      <w:bookmarkEnd w:id="22"/>
+    </w:p>
+    <w:p>
+      <w:pPr>
+        <w:ind w:left="0" w:firstLine="0"/>
+      </w:pPr>
+      <w:r>
+        <w:t>Aplicar correcciones a los problemas detectados que se detallaron previamente en el documento del modelo de casos de uso.</w:t>
+      </w:r>
     </w:p>
     <w:sectPr>
       <w:headerReference w:type="default" r:id="rId12"/>
@@ -4677,13 +4474,8 @@
       </w:sdtPr>
       <w:sdtContent>
         <w:r>
-          <w:t>T-</w:t>
+          <w:t>T-Code</w:t>
         </w:r>
-        <w:proofErr w:type="spellStart"/>
-        <w:r>
-          <w:t>Code</w:t>
-        </w:r>
-        <w:proofErr w:type="spellEnd"/>
       </w:sdtContent>
     </w:sdt>
     <w:r>

</xml_diff>